<commit_message>
4/11 + early talens update
</commit_message>
<xml_diff>
--- a/L3/S1/Turc/besinci-ders.docx
+++ b/L3/S1/Turc/besinci-ders.docx
@@ -1581,13 +1581,7 @@
         <w:t>Bu ne?</w:t>
         <w:tab/>
         <w:tab/>
-        <w:t>Gazete</w:t>
-      </w:r>
-      <w:r>
-        <w:rPr>
-          <w:lang w:val="it-IT"/>
-        </w:rPr>
-        <w:t>n</w:t>
+        <w:t>Gazeten</w:t>
       </w:r>
     </w:p>
     <w:p>
@@ -1603,44 +1597,14 @@
         <w:t>Siz nesiniz?</w:t>
         <w:tab/>
         <w:tab/>
-        <w:t>Biletçiy</w:t>
-      </w:r>
-      <w:r>
-        <w:rPr>
-          <w:lang w:val="it-IT"/>
-        </w:rPr>
-        <w:t>i</w:t>
-      </w:r>
-      <w:r>
-        <w:rPr>
-          <w:lang w:val="it-IT"/>
-        </w:rPr>
-        <w:t>m</w:t>
+        <w:t>Biletçiyim</w:t>
         <w:tab/>
         <w:tab/>
         <w:tab/>
         <w:t>Bu ne?</w:t>
         <w:tab/>
         <w:tab/>
-        <w:t>Bilet</w:t>
-      </w:r>
-      <w:r>
-        <w:rPr>
-          <w:lang w:val="it-IT"/>
-        </w:rPr>
-        <w:t>ler</w:t>
-      </w:r>
-      <w:r>
-        <w:rPr>
-          <w:lang w:val="it-IT"/>
-        </w:rPr>
-        <w:t>i</w:t>
-      </w:r>
-      <w:r>
-        <w:rPr>
-          <w:lang w:val="it-IT"/>
-        </w:rPr>
-        <w:t>niz</w:t>
+        <w:t>Biletleriniz</w:t>
       </w:r>
     </w:p>
     <w:p>
@@ -1656,31 +1620,13 @@
         <w:t>Siz nesiniz?</w:t>
         <w:tab/>
         <w:tab/>
-        <w:t>Dükk</w:t>
-      </w:r>
-      <w:r>
-        <w:rPr>
-          <w:lang w:val="it-IT"/>
-        </w:rPr>
-        <w:t>(y)</w:t>
-      </w:r>
-      <w:r>
-        <w:rPr>
-          <w:lang w:val="it-IT"/>
-        </w:rPr>
-        <w:t>ancıyım</w:t>
+        <w:t>Dükk(y)ancıyım</w:t>
         <w:tab/>
         <w:tab/>
         <w:t>Bu ne?</w:t>
         <w:tab/>
         <w:tab/>
-        <w:t xml:space="preserve">Dükkanım </w:t>
-      </w:r>
-      <w:r>
-        <w:rPr>
-          <w:lang w:val="it-IT"/>
-        </w:rPr>
-        <w:t>= boutique</w:t>
+        <w:t>Dükkanım = boutique</w:t>
       </w:r>
     </w:p>
     <w:p>
@@ -1703,13 +1649,7 @@
         <w:t>Bu ne?</w:t>
         <w:tab/>
         <w:tab/>
-        <w:t>Mutfak</w:t>
-      </w:r>
-      <w:r>
-        <w:rPr>
-          <w:lang w:val="it-IT"/>
-        </w:rPr>
-        <w:t>lar</w:t>
+        <w:t>Mutfaklar</w:t>
       </w:r>
       <w:r>
         <w:rPr>
@@ -1771,13 +1711,7 @@
         <w:t>Siz nesiniz?</w:t>
         <w:tab/>
         <w:tab/>
-        <w:t>Baba</w:t>
-      </w:r>
-      <w:r>
-        <w:rPr>
-          <w:lang w:val="it-IT"/>
-        </w:rPr>
-        <w:t>n</w:t>
+        <w:t>Baban</w:t>
       </w:r>
       <w:r>
         <w:rPr>
@@ -1813,13 +1747,7 @@
         <w:t>Siz nesiniz?</w:t>
         <w:tab/>
         <w:tab/>
-        <w:t>Anne</w:t>
-      </w:r>
-      <w:r>
-        <w:rPr>
-          <w:lang w:val="it-IT"/>
-        </w:rPr>
-        <w:t>n</w:t>
+        <w:t>Annen</w:t>
       </w:r>
       <w:r>
         <w:rPr>
@@ -1834,17 +1762,7 @@
           <w:lang w:val="it-IT"/>
         </w:rPr>
         <w:tab/>
-      </w:r>
-      <w:r>
-        <w:rPr>
-          <w:lang w:val="it-IT"/>
-        </w:rPr>
         <w:t>m</w:t>
-      </w:r>
-      <w:r>
-        <w:rPr>
-          <w:lang w:val="it-IT"/>
-        </w:rPr>
         <w:tab/>
         <w:tab/>
         <w:tab/>
@@ -1891,18 +1809,7 @@
         <w:rPr>
           <w:lang w:val="it-IT"/>
         </w:rPr>
-        <w:t>ocuğ</w:t>
-      </w:r>
-      <w:r>
-        <w:rPr>
-          <w:lang w:val="it-IT"/>
-        </w:rPr>
-        <w:t>unum</w:t>
-      </w:r>
-      <w:r>
-        <w:rPr>
-          <w:lang w:val="it-IT"/>
-        </w:rPr>
+        <w:t>ocuğunum</w:t>
         <w:tab/>
         <w:tab/>
         <w:tab/>
@@ -1914,13 +1821,7 @@
         <w:rPr>
           <w:lang w:val="fr-FR"/>
         </w:rPr>
-        <w:t>Baba</w:t>
-      </w:r>
-      <w:r>
-        <w:rPr>
-          <w:lang w:val="fr-FR"/>
-        </w:rPr>
-        <w:t>m</w:t>
+        <w:t>Babam</w:t>
       </w:r>
       <w:r>
         <w:br w:type="page"/>
@@ -2163,7 +2064,9 @@
         </w:rPr>
         <w:t xml:space="preserve"> pers. pl. ; </w:t>
         <w:br/>
-        <w:t xml:space="preserve">usage fréquent de l’optatif </w:t>
+        <w:t xml:space="preserve">usage fréque </w:t>
+        <w:tab/>
+        <w:t xml:space="preserve"> nt de l’optatif </w:t>
       </w:r>
       <w:r>
         <w:rPr>
@@ -4862,7 +4765,7 @@
         <w:numId w:val="1"/>
       </w:numPr>
       <w:suppressAutoHyphens w:val="true"/>
-      <w:overflowPunct w:val="true"/>
+      <w:overflowPunct w:val="false"/>
       <w:spacing w:lineRule="auto" w:line="360" w:before="240" w:after="60"/>
       <w:textAlignment w:val="baseline"/>
       <w:outlineLvl w:val="0"/>
@@ -4889,7 +4792,7 @@
         <w:numId w:val="4"/>
       </w:numPr>
       <w:suppressAutoHyphens w:val="true"/>
-      <w:overflowPunct w:val="true"/>
+      <w:overflowPunct w:val="false"/>
       <w:spacing w:lineRule="auto" w:line="360" w:before="240" w:after="480"/>
       <w:jc w:val="center"/>
       <w:textAlignment w:val="baseline"/>
@@ -4916,7 +4819,7 @@
         <w:bottom w:val="single" w:sz="4" w:space="1" w:color="000000"/>
       </w:pBdr>
       <w:suppressAutoHyphens w:val="true"/>
-      <w:overflowPunct w:val="true"/>
+      <w:overflowPunct w:val="false"/>
       <w:spacing w:lineRule="auto" w:line="360" w:before="480" w:after="240"/>
       <w:ind w:left="2880" w:hanging="0"/>
       <w:jc w:val="both"/>
@@ -4943,7 +4846,7 @@
         <w:ilvl w:val="3"/>
         <w:numId w:val="1"/>
       </w:numPr>
-      <w:overflowPunct w:val="true"/>
+      <w:overflowPunct w:val="false"/>
       <w:spacing w:lineRule="auto" w:line="360" w:before="280" w:after="0"/>
       <w:ind w:left="2880" w:hanging="0"/>
       <w:jc w:val="both"/>
@@ -4966,7 +4869,7 @@
         <w:ilvl w:val="4"/>
         <w:numId w:val="1"/>
       </w:numPr>
-      <w:overflowPunct w:val="true"/>
+      <w:overflowPunct w:val="false"/>
       <w:spacing w:lineRule="auto" w:line="360" w:before="280" w:after="180"/>
       <w:ind w:left="2880" w:hanging="0"/>
       <w:textAlignment w:val="baseline"/>
@@ -4990,7 +4893,7 @@
         <w:ilvl w:val="5"/>
         <w:numId w:val="1"/>
       </w:numPr>
-      <w:overflowPunct w:val="true"/>
+      <w:overflowPunct w:val="false"/>
       <w:spacing w:lineRule="auto" w:line="360" w:before="240" w:after="60"/>
       <w:textAlignment w:val="baseline"/>
       <w:outlineLvl w:val="5"/>
@@ -6730,7 +6633,7 @@
     <w:qFormat/>
     <w:pPr>
       <w:suppressAutoHyphens w:val="true"/>
-      <w:overflowPunct w:val="true"/>
+      <w:overflowPunct w:val="false"/>
       <w:spacing w:lineRule="auto" w:line="360"/>
       <w:ind w:left="397" w:hanging="397"/>
       <w:jc w:val="both"/>
@@ -6752,7 +6655,7 @@
         <w:tab w:val="clear" w:pos="720"/>
         <w:tab w:val="left" w:pos="1134" w:leader="none"/>
       </w:tabs>
-      <w:overflowPunct w:val="true"/>
+      <w:overflowPunct w:val="false"/>
       <w:spacing w:before="240" w:after="360"/>
       <w:ind w:left="709" w:hanging="0"/>
       <w:jc w:val="both"/>
@@ -6939,7 +6842,7 @@
     <w:basedOn w:val="Normal"/>
     <w:qFormat/>
     <w:pPr>
-      <w:overflowPunct w:val="true"/>
+      <w:overflowPunct w:val="false"/>
       <w:spacing w:lineRule="auto" w:line="360"/>
       <w:jc w:val="both"/>
       <w:textAlignment w:val="baseline"/>

</xml_diff>